<commit_message>
Final Project Report 1st part
</commit_message>
<xml_diff>
--- a/MidDefence/PDFFile/FullReport.docx
+++ b/MidDefence/PDFFile/FullReport.docx
@@ -821,18 +821,21 @@
     </w:p>
     <w:p>
       <w:pPr>
+        <w:spacing w:line="240" w:lineRule="auto"/>
+        <w:jc w:val="center"/>
         <w:rPr>
           <w:rFonts w:ascii="Times New Roman" w:eastAsia="Calibri" w:hAnsi="Times New Roman" w:cs="Times New Roman"/>
-          <w:sz w:val="24"/>
-          <w:szCs w:val="24"/>
+          <w:b/>
+          <w:sz w:val="28"/>
+          <w:szCs w:val="28"/>
         </w:rPr>
       </w:pPr>
       <w:r>
         <w:rPr>
           <w:rFonts w:ascii="Times New Roman" w:eastAsia="Calibri" w:hAnsi="Times New Roman" w:cs="Times New Roman"/>
           <w:b/>
-          <w:sz w:val="32"/>
-          <w:szCs w:val="32"/>
+          <w:sz w:val="28"/>
+          <w:szCs w:val="28"/>
         </w:rPr>
         <w:lastRenderedPageBreak/>
         <w:t>ACKNOWLEDGEMENT</w:t>
@@ -840,201 +843,389 @@
     </w:p>
     <w:p>
       <w:pPr>
+        <w:spacing w:line="240" w:lineRule="auto"/>
         <w:jc w:val="both"/>
         <w:rPr>
           <w:rFonts w:ascii="Times New Roman" w:eastAsia="Calibri" w:hAnsi="Times New Roman" w:cs="Times New Roman"/>
-          <w:sz w:val="24"/>
-          <w:szCs w:val="24"/>
-        </w:rPr>
-      </w:pPr>
-      <w:r>
+          <w:b/>
+          <w:sz w:val="28"/>
+          <w:szCs w:val="28"/>
+        </w:rPr>
+      </w:pPr>
+      <w:r>
+        <w:rPr>
+          <w:rFonts w:ascii="Times New Roman" w:hAnsi="Times New Roman" w:cs="Times New Roman"/>
+          <w:sz w:val="24"/>
+          <w:szCs w:val="24"/>
+        </w:rPr>
+        <w:t>First of all we would like to express our sincere thanks to the department of Computer Engineering for providing us the opportunity to explore our interest and ideas in the engineering field through the project.</w:t>
+      </w:r>
+    </w:p>
+    <w:p>
+      <w:pPr>
+        <w:jc w:val="both"/>
         <w:rPr>
           <w:rFonts w:ascii="Times New Roman" w:eastAsia="Calibri" w:hAnsi="Times New Roman" w:cs="Times New Roman"/>
           <w:sz w:val="24"/>
           <w:szCs w:val="24"/>
         </w:rPr>
+      </w:pPr>
+      <w:r>
+        <w:rPr>
+          <w:rFonts w:ascii="Times New Roman" w:eastAsia="Calibri" w:hAnsi="Times New Roman" w:cs="Times New Roman"/>
+          <w:sz w:val="24"/>
+          <w:szCs w:val="24"/>
+        </w:rPr>
+        <w:t>We would also like to offer our gratitude to all our teacher and lectures for providing ideas which have been the basis for our project research and appreciate the support rendered by Department of Computer Engineering.</w:t>
+      </w:r>
+    </w:p>
+    <w:p>
+      <w:pPr>
+        <w:jc w:val="both"/>
+        <w:rPr>
+          <w:rFonts w:ascii="Times New Roman" w:hAnsi="Times New Roman" w:cs="Times New Roman"/>
+          <w:sz w:val="24"/>
+          <w:szCs w:val="24"/>
+        </w:rPr>
+      </w:pPr>
+      <w:r>
+        <w:rPr>
+          <w:rFonts w:ascii="Times New Roman" w:hAnsi="Times New Roman" w:cs="Times New Roman"/>
+          <w:sz w:val="24"/>
+          <w:szCs w:val="24"/>
+        </w:rPr>
+        <w:t xml:space="preserve">Our sincere thanks goes </w:t>
+      </w:r>
+      <w:r>
+        <w:rPr>
+          <w:rFonts w:ascii="Times New Roman" w:hAnsi="Times New Roman" w:cs="Times New Roman"/>
+          <w:sz w:val="24"/>
+          <w:szCs w:val="24"/>
+        </w:rPr>
+        <w:t>to all the teachers</w:t>
+      </w:r>
+      <w:r>
+        <w:rPr>
+          <w:rFonts w:ascii="Times New Roman" w:hAnsi="Times New Roman" w:cs="Times New Roman"/>
+          <w:sz w:val="24"/>
+          <w:szCs w:val="24"/>
+        </w:rPr>
+        <w:t xml:space="preserve"> and friends who helped and supported us throughout the project.</w:t>
+      </w:r>
+    </w:p>
+    <w:p>
+      <w:pPr>
+        <w:jc w:val="both"/>
+        <w:rPr>
+          <w:rFonts w:ascii="Times New Roman" w:hAnsi="Times New Roman" w:cs="Times New Roman"/>
+          <w:sz w:val="24"/>
+          <w:szCs w:val="24"/>
+        </w:rPr>
+      </w:pPr>
+      <w:r>
+        <w:rPr>
+          <w:rFonts w:ascii="Times New Roman" w:hAnsi="Times New Roman" w:cs="Times New Roman"/>
+          <w:sz w:val="24"/>
+          <w:szCs w:val="24"/>
+        </w:rPr>
+        <w:t>Finally</w:t>
+      </w:r>
+      <w:r>
+        <w:rPr>
+          <w:rFonts w:ascii="Times New Roman" w:hAnsi="Times New Roman" w:cs="Times New Roman"/>
+          <w:sz w:val="24"/>
+          <w:szCs w:val="24"/>
+        </w:rPr>
+        <w:t xml:space="preserve">, we would like to thank our supervisor </w:t>
+      </w:r>
+      <w:proofErr w:type="spellStart"/>
+      <w:r>
+        <w:rPr>
+          <w:rFonts w:ascii="Times New Roman" w:hAnsi="Times New Roman" w:cs="Times New Roman"/>
+          <w:b/>
+          <w:sz w:val="24"/>
+          <w:szCs w:val="24"/>
+        </w:rPr>
+        <w:t>Er</w:t>
+      </w:r>
+      <w:proofErr w:type="spellEnd"/>
+      <w:r>
+        <w:rPr>
+          <w:rFonts w:ascii="Times New Roman" w:hAnsi="Times New Roman" w:cs="Times New Roman"/>
+          <w:b/>
+          <w:sz w:val="24"/>
+          <w:szCs w:val="24"/>
+        </w:rPr>
+        <w:t>.</w:t>
+      </w:r>
+      <w:r>
+        <w:rPr>
+          <w:rFonts w:ascii="Times New Roman" w:hAnsi="Times New Roman" w:cs="Times New Roman"/>
+          <w:b/>
+          <w:sz w:val="24"/>
+          <w:szCs w:val="24"/>
+        </w:rPr>
+        <w:t xml:space="preserve"> Milan </w:t>
+      </w:r>
+      <w:proofErr w:type="spellStart"/>
+      <w:r>
+        <w:rPr>
+          <w:rFonts w:ascii="Times New Roman" w:hAnsi="Times New Roman" w:cs="Times New Roman"/>
+          <w:b/>
+          <w:sz w:val="24"/>
+          <w:szCs w:val="24"/>
+        </w:rPr>
+        <w:t>Chikanbanjar</w:t>
+      </w:r>
+      <w:proofErr w:type="spellEnd"/>
+      <w:r>
+        <w:rPr>
+          <w:rFonts w:ascii="Times New Roman" w:hAnsi="Times New Roman" w:cs="Times New Roman"/>
+          <w:b/>
+          <w:sz w:val="24"/>
+          <w:szCs w:val="24"/>
+        </w:rPr>
+        <w:t xml:space="preserve"> </w:t>
+      </w:r>
+      <w:r>
+        <w:rPr>
+          <w:rFonts w:ascii="Times New Roman" w:hAnsi="Times New Roman" w:cs="Times New Roman"/>
+          <w:sz w:val="24"/>
+          <w:szCs w:val="24"/>
+        </w:rPr>
+        <w:t xml:space="preserve"> w</w:t>
+      </w:r>
+      <w:r>
+        <w:rPr>
+          <w:rFonts w:ascii="Times New Roman" w:hAnsi="Times New Roman" w:cs="Times New Roman"/>
+          <w:sz w:val="24"/>
+          <w:szCs w:val="24"/>
+        </w:rPr>
+        <w:t>ho helped us a lot in gathering different information, collecting data and guiding us</w:t>
+      </w:r>
+      <w:r>
+        <w:rPr>
+          <w:rFonts w:ascii="Times New Roman" w:hAnsi="Times New Roman" w:cs="Times New Roman"/>
+          <w:sz w:val="24"/>
+          <w:szCs w:val="24"/>
+        </w:rPr>
+        <w:t xml:space="preserve"> from time to time and sharing u</w:t>
+      </w:r>
+      <w:r>
+        <w:rPr>
+          <w:rFonts w:ascii="Times New Roman" w:hAnsi="Times New Roman" w:cs="Times New Roman"/>
+          <w:sz w:val="24"/>
+          <w:szCs w:val="24"/>
+        </w:rPr>
+        <w:t>s their valuable ideas in selecting project title as “</w:t>
+      </w:r>
+      <w:proofErr w:type="spellStart"/>
+      <w:r>
+        <w:rPr>
+          <w:rFonts w:ascii="Times New Roman" w:hAnsi="Times New Roman" w:cs="Times New Roman"/>
+          <w:b/>
+          <w:sz w:val="24"/>
+          <w:szCs w:val="24"/>
+        </w:rPr>
+        <w:t>Emart</w:t>
+      </w:r>
+      <w:proofErr w:type="spellEnd"/>
+      <w:r>
+        <w:rPr>
+          <w:rFonts w:ascii="Times New Roman" w:hAnsi="Times New Roman" w:cs="Times New Roman"/>
+          <w:sz w:val="24"/>
+          <w:szCs w:val="24"/>
+        </w:rPr>
+        <w:t>” despite of their busy schedules.</w:t>
+      </w:r>
+    </w:p>
+    <w:p>
+      <w:pPr>
+        <w:rPr>
+          <w:rFonts w:ascii="Times New Roman" w:hAnsi="Times New Roman" w:cs="Times New Roman"/>
+          <w:b/>
+          <w:sz w:val="28"/>
+          <w:szCs w:val="28"/>
+        </w:rPr>
+      </w:pPr>
+      <w:r>
+        <w:rPr>
+          <w:rFonts w:ascii="Times New Roman" w:hAnsi="Times New Roman" w:cs="Times New Roman"/>
+          <w:b/>
+          <w:sz w:val="28"/>
+          <w:szCs w:val="28"/>
+        </w:rPr>
+        <w:t>Group Members</w:t>
+      </w:r>
+    </w:p>
+    <w:p>
+      <w:pPr>
+        <w:pStyle w:val="ListParagraph"/>
+        <w:numPr>
+          <w:ilvl w:val="0"/>
+          <w:numId w:val="14"/>
+        </w:numPr>
+        <w:spacing w:line="360" w:lineRule="auto"/>
+        <w:rPr>
+          <w:rFonts w:ascii="Times New Roman" w:hAnsi="Times New Roman" w:cs="Times New Roman"/>
+          <w:sz w:val="24"/>
+          <w:szCs w:val="24"/>
+        </w:rPr>
+      </w:pPr>
+      <w:r>
+        <w:rPr>
+          <w:rFonts w:ascii="Times New Roman" w:hAnsi="Times New Roman" w:cs="Times New Roman"/>
+          <w:sz w:val="24"/>
+          <w:szCs w:val="24"/>
+        </w:rPr>
+        <w:t>Sandesh Lawaju(730335)</w:t>
+      </w:r>
+    </w:p>
+    <w:p>
+      <w:pPr>
+        <w:pStyle w:val="ListParagraph"/>
+        <w:numPr>
+          <w:ilvl w:val="0"/>
+          <w:numId w:val="14"/>
+        </w:numPr>
+        <w:spacing w:line="360" w:lineRule="auto"/>
+        <w:rPr>
+          <w:rFonts w:ascii="Times New Roman" w:hAnsi="Times New Roman" w:cs="Times New Roman"/>
+          <w:sz w:val="24"/>
+          <w:szCs w:val="24"/>
+        </w:rPr>
+      </w:pPr>
+      <w:proofErr w:type="spellStart"/>
+      <w:r>
+        <w:rPr>
+          <w:rFonts w:ascii="Times New Roman" w:hAnsi="Times New Roman" w:cs="Times New Roman"/>
+          <w:sz w:val="24"/>
+          <w:szCs w:val="24"/>
+        </w:rPr>
+        <w:t>Sujan</w:t>
+      </w:r>
+      <w:proofErr w:type="spellEnd"/>
+      <w:r>
+        <w:rPr>
+          <w:rFonts w:ascii="Times New Roman" w:hAnsi="Times New Roman" w:cs="Times New Roman"/>
+          <w:sz w:val="24"/>
+          <w:szCs w:val="24"/>
+        </w:rPr>
+        <w:t xml:space="preserve"> </w:t>
+      </w:r>
+      <w:proofErr w:type="spellStart"/>
+      <w:r>
+        <w:rPr>
+          <w:rFonts w:ascii="Times New Roman" w:hAnsi="Times New Roman" w:cs="Times New Roman"/>
+          <w:sz w:val="24"/>
+          <w:szCs w:val="24"/>
+        </w:rPr>
+        <w:t>Koju</w:t>
+      </w:r>
+      <w:proofErr w:type="spellEnd"/>
+      <w:r>
+        <w:rPr>
+          <w:rFonts w:ascii="Times New Roman" w:hAnsi="Times New Roman" w:cs="Times New Roman"/>
+          <w:sz w:val="24"/>
+          <w:szCs w:val="24"/>
+        </w:rPr>
+        <w:t>(730342</w:t>
+      </w:r>
+      <w:r>
+        <w:rPr>
+          <w:rFonts w:ascii="Times New Roman" w:hAnsi="Times New Roman" w:cs="Times New Roman"/>
+          <w:sz w:val="24"/>
+          <w:szCs w:val="24"/>
+        </w:rPr>
+        <w:t>)</w:t>
+      </w:r>
+    </w:p>
+    <w:p>
+      <w:pPr>
+        <w:pStyle w:val="ListParagraph"/>
+        <w:numPr>
+          <w:ilvl w:val="0"/>
+          <w:numId w:val="14"/>
+        </w:numPr>
+        <w:spacing w:line="360" w:lineRule="auto"/>
+        <w:rPr>
+          <w:rFonts w:ascii="Times New Roman" w:hAnsi="Times New Roman" w:cs="Times New Roman"/>
+          <w:sz w:val="24"/>
+          <w:szCs w:val="24"/>
+        </w:rPr>
+      </w:pPr>
+      <w:proofErr w:type="spellStart"/>
+      <w:r>
+        <w:rPr>
+          <w:rFonts w:ascii="Times New Roman" w:hAnsi="Times New Roman" w:cs="Times New Roman"/>
+          <w:sz w:val="24"/>
+          <w:szCs w:val="24"/>
+        </w:rPr>
+        <w:t>Unika</w:t>
+      </w:r>
+      <w:proofErr w:type="spellEnd"/>
+      <w:r>
+        <w:rPr>
+          <w:rFonts w:ascii="Times New Roman" w:hAnsi="Times New Roman" w:cs="Times New Roman"/>
+          <w:sz w:val="24"/>
+          <w:szCs w:val="24"/>
+        </w:rPr>
+        <w:t xml:space="preserve"> </w:t>
+      </w:r>
+      <w:proofErr w:type="spellStart"/>
+      <w:r>
+        <w:rPr>
+          <w:rFonts w:ascii="Times New Roman" w:hAnsi="Times New Roman" w:cs="Times New Roman"/>
+          <w:sz w:val="24"/>
+          <w:szCs w:val="24"/>
+        </w:rPr>
+        <w:t>Shakya</w:t>
+      </w:r>
+      <w:proofErr w:type="spellEnd"/>
+      <w:r>
+        <w:rPr>
+          <w:rFonts w:ascii="Times New Roman" w:hAnsi="Times New Roman" w:cs="Times New Roman"/>
+          <w:sz w:val="24"/>
+          <w:szCs w:val="24"/>
+        </w:rPr>
+        <w:t xml:space="preserve"> (730348</w:t>
+      </w:r>
+      <w:r>
+        <w:rPr>
+          <w:rFonts w:ascii="Times New Roman" w:hAnsi="Times New Roman" w:cs="Times New Roman"/>
+          <w:sz w:val="24"/>
+          <w:szCs w:val="24"/>
+        </w:rPr>
+        <w:t>)</w:t>
+      </w:r>
+    </w:p>
+    <w:p>
+      <w:pPr>
+        <w:jc w:val="both"/>
+        <w:rPr>
+          <w:rFonts w:ascii="Times New Roman" w:eastAsia="Calibri" w:hAnsi="Times New Roman" w:cs="Times New Roman"/>
+          <w:sz w:val="24"/>
+          <w:szCs w:val="24"/>
+        </w:rPr>
+      </w:pPr>
+    </w:p>
+    <w:p>
+      <w:pPr>
+        <w:spacing w:line="360" w:lineRule="auto"/>
+        <w:jc w:val="both"/>
+        <w:rPr>
+          <w:rFonts w:ascii="Times New Roman" w:eastAsia="Calibri" w:hAnsi="Times New Roman" w:cs="Times New Roman"/>
+          <w:sz w:val="24"/>
+          <w:szCs w:val="24"/>
+        </w:rPr>
+      </w:pPr>
+      <w:r>
+        <w:rPr>
+          <w:rFonts w:ascii="Times New Roman" w:eastAsia="Calibri" w:hAnsi="Times New Roman" w:cs="Times New Roman"/>
+          <w:sz w:val="24"/>
+          <w:szCs w:val="24"/>
+        </w:rPr>
         <w:br/>
-        <w:t xml:space="preserve">We are thankful to all those who have helped us directly or indirectly with this project. Foremost, we would like to thank Department of Computer Engineering of </w:t>
-      </w:r>
-      <w:proofErr w:type="spellStart"/>
-      <w:r>
-        <w:rPr>
-          <w:rFonts w:ascii="Times New Roman" w:eastAsia="Calibri" w:hAnsi="Times New Roman" w:cs="Times New Roman"/>
-          <w:sz w:val="24"/>
-          <w:szCs w:val="24"/>
-        </w:rPr>
-        <w:t>Khwopa</w:t>
-      </w:r>
-      <w:proofErr w:type="spellEnd"/>
-      <w:r>
-        <w:rPr>
-          <w:rFonts w:ascii="Times New Roman" w:eastAsia="Calibri" w:hAnsi="Times New Roman" w:cs="Times New Roman"/>
-          <w:sz w:val="24"/>
-          <w:szCs w:val="24"/>
-        </w:rPr>
-        <w:t xml:space="preserve"> Engineering College for pr</w:t>
-      </w:r>
-      <w:r>
-        <w:rPr>
-          <w:rFonts w:ascii="Times New Roman" w:eastAsia="Calibri" w:hAnsi="Times New Roman" w:cs="Times New Roman"/>
-          <w:sz w:val="24"/>
-          <w:szCs w:val="24"/>
-        </w:rPr>
-        <w:t>oviding us this opportunity of building this website</w:t>
-      </w:r>
-      <w:r>
-        <w:rPr>
-          <w:rFonts w:ascii="Times New Roman" w:eastAsia="Calibri" w:hAnsi="Times New Roman" w:cs="Times New Roman"/>
-          <w:sz w:val="24"/>
-          <w:szCs w:val="24"/>
-        </w:rPr>
-        <w:t xml:space="preserve"> "</w:t>
-      </w:r>
-      <w:r>
-        <w:rPr>
-          <w:rFonts w:ascii="Times New Roman" w:eastAsia="Calibri" w:hAnsi="Times New Roman" w:cs="Times New Roman"/>
-          <w:sz w:val="24"/>
-          <w:szCs w:val="24"/>
-        </w:rPr>
-        <w:t>E-Mart</w:t>
-      </w:r>
-      <w:r>
-        <w:rPr>
-          <w:rFonts w:ascii="Times New Roman" w:eastAsia="Calibri" w:hAnsi="Times New Roman" w:cs="Times New Roman"/>
-          <w:sz w:val="24"/>
-          <w:szCs w:val="24"/>
-        </w:rPr>
-        <w:t>”</w:t>
-      </w:r>
-      <w:r>
-        <w:rPr>
-          <w:rFonts w:ascii="Times New Roman" w:eastAsia="Calibri" w:hAnsi="Times New Roman" w:cs="Times New Roman"/>
-          <w:sz w:val="24"/>
-          <w:szCs w:val="24"/>
-        </w:rPr>
-        <w:t>.</w:t>
-      </w:r>
-    </w:p>
-    <w:p>
-      <w:pPr>
-        <w:jc w:val="both"/>
-        <w:rPr>
-          <w:rFonts w:ascii="Times New Roman" w:eastAsia="Calibri" w:hAnsi="Times New Roman" w:cs="Times New Roman"/>
-          <w:sz w:val="24"/>
-          <w:szCs w:val="24"/>
-        </w:rPr>
-      </w:pPr>
-      <w:r>
-        <w:rPr>
-          <w:rFonts w:ascii="Times New Roman" w:eastAsia="Calibri" w:hAnsi="Times New Roman" w:cs="Times New Roman"/>
-          <w:sz w:val="24"/>
-          <w:szCs w:val="24"/>
-        </w:rPr>
-        <w:t>We would also like to offer our gratitude to all our teacher and lectures for providing ideas which have been the basis for our project research and appreciate the support rendered by Department of Computer Engineering.</w:t>
-      </w:r>
-    </w:p>
-    <w:p>
-      <w:pPr>
-        <w:jc w:val="both"/>
-        <w:rPr>
-          <w:rFonts w:ascii="Times New Roman" w:eastAsia="Calibri" w:hAnsi="Times New Roman" w:cs="Times New Roman"/>
-          <w:sz w:val="24"/>
-          <w:szCs w:val="24"/>
-        </w:rPr>
-      </w:pPr>
-      <w:r>
-        <w:rPr>
-          <w:rFonts w:ascii="Times New Roman" w:eastAsia="Calibri" w:hAnsi="Times New Roman" w:cs="Times New Roman"/>
-          <w:sz w:val="24"/>
-          <w:szCs w:val="24"/>
-        </w:rPr>
-        <w:t>We are grateful to our project supervisor, “</w:t>
-      </w:r>
-      <w:proofErr w:type="spellStart"/>
-      <w:r>
-        <w:rPr>
-          <w:rFonts w:ascii="Times New Roman" w:eastAsia="Calibri" w:hAnsi="Times New Roman" w:cs="Times New Roman"/>
-          <w:sz w:val="24"/>
-          <w:szCs w:val="24"/>
-        </w:rPr>
-        <w:t>Er</w:t>
-      </w:r>
-      <w:proofErr w:type="spellEnd"/>
-      <w:r>
-        <w:rPr>
-          <w:rFonts w:ascii="Times New Roman" w:eastAsia="Calibri" w:hAnsi="Times New Roman" w:cs="Times New Roman"/>
-          <w:sz w:val="24"/>
-          <w:szCs w:val="24"/>
-        </w:rPr>
-        <w:t xml:space="preserve">. Milan </w:t>
-      </w:r>
-      <w:proofErr w:type="spellStart"/>
-      <w:r>
-        <w:rPr>
-          <w:rFonts w:ascii="Times New Roman" w:eastAsia="Calibri" w:hAnsi="Times New Roman" w:cs="Times New Roman"/>
-          <w:sz w:val="24"/>
-          <w:szCs w:val="24"/>
-        </w:rPr>
-        <w:t>Chikanbanjar</w:t>
-      </w:r>
-      <w:proofErr w:type="spellEnd"/>
-      <w:r>
-        <w:rPr>
-          <w:rFonts w:ascii="Times New Roman" w:eastAsia="Calibri" w:hAnsi="Times New Roman" w:cs="Times New Roman"/>
-          <w:sz w:val="24"/>
-          <w:szCs w:val="24"/>
-        </w:rPr>
-        <w:t>” for his support and advice.</w:t>
-      </w:r>
-    </w:p>
-    <w:p>
-      <w:pPr>
-        <w:jc w:val="both"/>
-        <w:rPr>
-          <w:rFonts w:ascii="Times New Roman" w:eastAsia="Calibri" w:hAnsi="Times New Roman" w:cs="Times New Roman"/>
-          <w:sz w:val="24"/>
-          <w:szCs w:val="24"/>
-        </w:rPr>
-      </w:pPr>
-      <w:r>
-        <w:rPr>
-          <w:rFonts w:ascii="Times New Roman" w:eastAsia="Calibri" w:hAnsi="Times New Roman" w:cs="Times New Roman"/>
-          <w:sz w:val="24"/>
-          <w:szCs w:val="24"/>
-        </w:rPr>
-        <w:t xml:space="preserve">Lastly, we thank </w:t>
-      </w:r>
-      <w:r>
-        <w:rPr>
-          <w:rFonts w:ascii="Times New Roman" w:eastAsia="Calibri" w:hAnsi="Times New Roman" w:cs="Times New Roman"/>
-          <w:sz w:val="24"/>
-          <w:szCs w:val="24"/>
-        </w:rPr>
-        <w:t xml:space="preserve">all the teaching staff and friends who in one way </w:t>
-      </w:r>
-      <w:r>
-        <w:rPr>
-          <w:rFonts w:ascii="Times New Roman" w:eastAsia="Calibri" w:hAnsi="Times New Roman" w:cs="Times New Roman"/>
-          <w:sz w:val="24"/>
-          <w:szCs w:val="24"/>
-        </w:rPr>
-        <w:t xml:space="preserve">or other have </w:t>
-      </w:r>
-      <w:r>
-        <w:rPr>
-          <w:rFonts w:ascii="Times New Roman" w:eastAsia="Calibri" w:hAnsi="Times New Roman" w:cs="Times New Roman"/>
-          <w:sz w:val="24"/>
-          <w:szCs w:val="24"/>
-        </w:rPr>
-        <w:t>shared their suppo</w:t>
-      </w:r>
-      <w:r>
-        <w:rPr>
-          <w:rFonts w:ascii="Times New Roman" w:eastAsia="Calibri" w:hAnsi="Times New Roman" w:cs="Times New Roman"/>
-          <w:sz w:val="24"/>
-          <w:szCs w:val="24"/>
-        </w:rPr>
-        <w:t>rt.</w:t>
       </w:r>
     </w:p>
     <w:p>
@@ -1083,7 +1274,18 @@
           <w:szCs w:val="28"/>
         </w:rPr>
         <w:lastRenderedPageBreak/>
-        <w:t>ABSTRACT</w:t>
+        <w:t>ABST</w:t>
+      </w:r>
+      <w:bookmarkStart w:id="0" w:name="_GoBack"/>
+      <w:bookmarkEnd w:id="0"/>
+      <w:r>
+        <w:rPr>
+          <w:rFonts w:ascii="Times New Roman" w:hAnsi="Times New Roman" w:cs="Times New Roman"/>
+          <w:b/>
+          <w:sz w:val="28"/>
+          <w:szCs w:val="28"/>
+        </w:rPr>
+        <w:t>RACT</w:t>
       </w:r>
     </w:p>
     <w:p>
@@ -1105,135 +1307,7 @@
           <w:sz w:val="24"/>
           <w:szCs w:val="24"/>
         </w:rPr>
-        <w:t>This report</w:t>
-      </w:r>
-      <w:r>
-        <w:rPr>
-          <w:rFonts w:ascii="Times New Roman" w:hAnsi="Times New Roman" w:cs="Times New Roman"/>
-          <w:sz w:val="24"/>
-          <w:szCs w:val="24"/>
-        </w:rPr>
-        <w:t xml:space="preserve"> briefly describes about the</w:t>
-      </w:r>
-      <w:r>
-        <w:rPr>
-          <w:rFonts w:ascii="Times New Roman" w:hAnsi="Times New Roman" w:cs="Times New Roman"/>
-          <w:sz w:val="24"/>
-          <w:szCs w:val="24"/>
-        </w:rPr>
-        <w:t xml:space="preserve"> seventh semester mid-term defense on an e-commerce website, “E-Mart”. </w:t>
-      </w:r>
-      <w:r>
-        <w:rPr>
-          <w:rFonts w:ascii="Times New Roman" w:hAnsi="Times New Roman" w:cs="Times New Roman"/>
-          <w:sz w:val="24"/>
-          <w:szCs w:val="24"/>
-        </w:rPr>
-        <w:t>Over the past decade, e</w:t>
-      </w:r>
-      <w:r>
-        <w:rPr>
-          <w:rFonts w:ascii="Times New Roman" w:hAnsi="Times New Roman" w:cs="Times New Roman"/>
-          <w:sz w:val="24"/>
-          <w:szCs w:val="24"/>
-        </w:rPr>
-        <w:t xml:space="preserve"> </w:t>
-      </w:r>
-      <w:r>
-        <w:rPr>
-          <w:rFonts w:ascii="Times New Roman" w:hAnsi="Times New Roman" w:cs="Times New Roman"/>
-          <w:sz w:val="24"/>
-          <w:szCs w:val="24"/>
-        </w:rPr>
-        <w:t>-commerce has transformed the way the business is being done in the developed world.</w:t>
-      </w:r>
-      <w:r>
-        <w:rPr>
-          <w:rFonts w:ascii="Times New Roman" w:hAnsi="Times New Roman" w:cs="Times New Roman"/>
-          <w:sz w:val="24"/>
-          <w:szCs w:val="24"/>
-        </w:rPr>
-        <w:t xml:space="preserve"> But </w:t>
-      </w:r>
-      <w:r>
-        <w:rPr>
-          <w:rFonts w:ascii="Times New Roman" w:hAnsi="Times New Roman" w:cs="Times New Roman"/>
-          <w:sz w:val="24"/>
-          <w:szCs w:val="24"/>
-        </w:rPr>
-        <w:t>in Nepal</w:t>
-      </w:r>
-      <w:r>
-        <w:rPr>
-          <w:rFonts w:ascii="Times New Roman" w:hAnsi="Times New Roman" w:cs="Times New Roman"/>
-          <w:sz w:val="24"/>
-          <w:szCs w:val="24"/>
-        </w:rPr>
-        <w:t>, it is still in its infancy</w:t>
-      </w:r>
-      <w:r>
-        <w:rPr>
-          <w:rFonts w:ascii="Times New Roman" w:hAnsi="Times New Roman" w:cs="Times New Roman"/>
-          <w:sz w:val="24"/>
-          <w:szCs w:val="24"/>
-        </w:rPr>
-        <w:t>.</w:t>
-      </w:r>
-      <w:r>
-        <w:rPr>
-          <w:rFonts w:ascii="Times New Roman" w:hAnsi="Times New Roman" w:cs="Times New Roman"/>
-          <w:sz w:val="24"/>
-          <w:szCs w:val="24"/>
-        </w:rPr>
-        <w:t xml:space="preserve"> Therefore, we have started this project with the intention of building a domestic e-commerce website suitable for Nepali community. The main goal of this project is </w:t>
-      </w:r>
-      <w:r>
-        <w:rPr>
-          <w:rFonts w:ascii="Times New Roman" w:hAnsi="Times New Roman" w:cs="Times New Roman"/>
-          <w:sz w:val="24"/>
-          <w:szCs w:val="24"/>
-        </w:rPr>
-        <w:t>providing consumer-to-consumer and business-to-consumer sales services via the Internet</w:t>
-      </w:r>
-      <w:r>
-        <w:rPr>
-          <w:rFonts w:ascii="Times New Roman" w:hAnsi="Times New Roman" w:cs="Times New Roman"/>
-          <w:sz w:val="24"/>
-          <w:szCs w:val="24"/>
-        </w:rPr>
-        <w:t xml:space="preserve">. It would be the platform where the seller can advertise their products and the buyer can purchase their product of interest directly from the seller. </w:t>
-      </w:r>
-      <w:r>
-        <w:rPr>
-          <w:rFonts w:ascii="Times New Roman" w:hAnsi="Times New Roman" w:cs="Times New Roman"/>
-          <w:sz w:val="24"/>
-          <w:szCs w:val="24"/>
-        </w:rPr>
-        <w:t xml:space="preserve">This website </w:t>
-      </w:r>
-      <w:r>
-        <w:rPr>
-          <w:rFonts w:ascii="Times New Roman" w:hAnsi="Times New Roman" w:cs="Times New Roman"/>
-          <w:sz w:val="24"/>
-          <w:szCs w:val="24"/>
-        </w:rPr>
-        <w:t>is also able to take data from user views and create its own dataset. We intend to</w:t>
-      </w:r>
-      <w:r>
-        <w:rPr>
-          <w:rFonts w:ascii="Times New Roman" w:hAnsi="Times New Roman" w:cs="Times New Roman"/>
-          <w:sz w:val="24"/>
-          <w:szCs w:val="24"/>
-        </w:rPr>
-        <w:t xml:space="preserve"> implement ar</w:t>
-      </w:r>
-      <w:r>
-        <w:rPr>
-          <w:rFonts w:ascii="Times New Roman" w:hAnsi="Times New Roman" w:cs="Times New Roman"/>
-          <w:sz w:val="24"/>
-          <w:szCs w:val="24"/>
-        </w:rPr>
-        <w:t>tificial intelligence to provide recommendations for customers and provide chat-filters.</w:t>
+        <w:t>This report briefly describes about the seventh semester mid-term defense on an e-commerce website, “E-Mart”. E-Mart is a domestic e-commerce website suitable for Nepali community with the aim of providing consumer-to-consumer and business-to-consumer sales services via the Internet. It would be the platform where the seller can advertise their products and the buyer can purchase their product of interest directly from the seller. We intend to implement artificial intelligence to provide comment-filter and personalization.</w:t>
       </w:r>
     </w:p>
     <w:p>
@@ -1268,6 +1342,35 @@
         </w:rPr>
         <w:t>E-commerce, virtual market, transaction.</w:t>
       </w:r>
+    </w:p>
+    <w:p>
+      <w:pPr>
+        <w:widowControl w:val="0"/>
+        <w:autoSpaceDE w:val="0"/>
+        <w:autoSpaceDN w:val="0"/>
+        <w:adjustRightInd w:val="0"/>
+        <w:jc w:val="both"/>
+        <w:rPr>
+          <w:rFonts w:ascii="Times New Roman" w:hAnsi="Times New Roman" w:cs="Times New Roman"/>
+          <w:sz w:val="24"/>
+          <w:szCs w:val="24"/>
+        </w:rPr>
+      </w:pPr>
+    </w:p>
+    <w:p>
+      <w:pPr>
+        <w:widowControl w:val="0"/>
+        <w:autoSpaceDE w:val="0"/>
+        <w:autoSpaceDN w:val="0"/>
+        <w:adjustRightInd w:val="0"/>
+        <w:jc w:val="both"/>
+        <w:rPr>
+          <w:rFonts w:ascii="Times New Roman" w:hAnsi="Times New Roman" w:cs="Times New Roman"/>
+          <w:i/>
+          <w:sz w:val="24"/>
+          <w:szCs w:val="24"/>
+        </w:rPr>
+      </w:pPr>
       <w:r>
         <w:rPr>
           <w:rFonts w:ascii="Times New Roman" w:hAnsi="Times New Roman" w:cs="Times New Roman"/>
@@ -3864,7 +3967,7 @@
           <w:shd w:val="clear" w:color="auto" w:fill="FFFFFF"/>
         </w:rPr>
       </w:pPr>
-      <w:bookmarkStart w:id="0" w:name="_Hlk531931902"/>
+      <w:bookmarkStart w:id="1" w:name="_Hlk531931902"/>
       <w:r>
         <w:rPr>
           <w:rFonts w:eastAsia="Calibri"/>
@@ -4000,7 +4103,7 @@
         <w:t>This project “E-Mart” would be an e-commerce domestic website based on the needs of Nepali community. It would be a platform where a person, retailer, wholesaler or business organization can create an account, and advertise their products. Instead of going to different places, people can easily search this website and find a suitable buyer who can sell their product of interest. “E-Mart” would act as an online venue where buyer and seller can contact with each other. This website would also implement artificial intelligence to improve recommendations for customers and provide chat-filters.</w:t>
       </w:r>
     </w:p>
-    <w:bookmarkEnd w:id="0"/>
+    <w:bookmarkEnd w:id="1"/>
     <w:p>
       <w:pPr>
         <w:pStyle w:val="Subtitle"/>
@@ -4083,8 +4186,6 @@
         </w:rPr>
         <w:t>Statement of Problems</w:t>
       </w:r>
-      <w:bookmarkStart w:id="1" w:name="_GoBack"/>
-      <w:bookmarkEnd w:id="1"/>
     </w:p>
     <w:p>
       <w:pPr>
@@ -5743,6 +5844,7 @@
       <w:r>
         <w:rPr>
           <w:noProof/>
+          <w:lang w:bidi="ar-SA"/>
         </w:rPr>
         <w:drawing>
           <wp:anchor distT="0" distB="0" distL="114300" distR="114300" simplePos="0" relativeHeight="251698176" behindDoc="0" locked="0" layoutInCell="1" allowOverlap="1">
@@ -11338,7 +11440,7 @@
             <w:rFonts w:ascii="Times New Roman" w:hAnsi="Times New Roman" w:cs="Times New Roman"/>
             <w:noProof/>
           </w:rPr>
-          <w:t>v</w:t>
+          <w:t>iii</w:t>
         </w:r>
         <w:r>
           <w:rPr>
@@ -12522,6 +12624,124 @@
     </w:lvl>
   </w:abstractNum>
   <w:abstractNum w:abstractNumId="11" w15:restartNumberingAfterBreak="0">
+    <w:nsid w:val="70D90A32"/>
+    <w:multiLevelType w:val="multilevel"/>
+    <w:tmpl w:val="C1E623C4"/>
+    <w:lvl w:ilvl="0">
+      <w:start w:val="1"/>
+      <w:numFmt w:val="decimal"/>
+      <w:lvlText w:val="%1."/>
+      <w:lvlJc w:val="left"/>
+      <w:pPr>
+        <w:ind w:left="720" w:hanging="360"/>
+      </w:pPr>
+    </w:lvl>
+    <w:lvl w:ilvl="1">
+      <w:start w:val="1"/>
+      <w:numFmt w:val="decimal"/>
+      <w:isLgl/>
+      <w:lvlText w:val="%1.%2"/>
+      <w:lvlJc w:val="left"/>
+      <w:pPr>
+        <w:ind w:left="900" w:hanging="540"/>
+      </w:pPr>
+      <w:rPr>
+        <w:rFonts w:hint="default"/>
+      </w:rPr>
+    </w:lvl>
+    <w:lvl w:ilvl="2">
+      <w:start w:val="1"/>
+      <w:numFmt w:val="decimal"/>
+      <w:isLgl/>
+      <w:lvlText w:val="%1.%2.%3"/>
+      <w:lvlJc w:val="left"/>
+      <w:pPr>
+        <w:ind w:left="1080" w:hanging="720"/>
+      </w:pPr>
+      <w:rPr>
+        <w:rFonts w:hint="default"/>
+      </w:rPr>
+    </w:lvl>
+    <w:lvl w:ilvl="3">
+      <w:start w:val="1"/>
+      <w:numFmt w:val="decimal"/>
+      <w:isLgl/>
+      <w:lvlText w:val="%1.%2.%3.%4"/>
+      <w:lvlJc w:val="left"/>
+      <w:pPr>
+        <w:ind w:left="1080" w:hanging="720"/>
+      </w:pPr>
+      <w:rPr>
+        <w:rFonts w:hint="default"/>
+      </w:rPr>
+    </w:lvl>
+    <w:lvl w:ilvl="4">
+      <w:start w:val="1"/>
+      <w:numFmt w:val="decimal"/>
+      <w:isLgl/>
+      <w:lvlText w:val="%1.%2.%3.%4.%5"/>
+      <w:lvlJc w:val="left"/>
+      <w:pPr>
+        <w:ind w:left="1440" w:hanging="1080"/>
+      </w:pPr>
+      <w:rPr>
+        <w:rFonts w:hint="default"/>
+      </w:rPr>
+    </w:lvl>
+    <w:lvl w:ilvl="5">
+      <w:start w:val="1"/>
+      <w:numFmt w:val="decimal"/>
+      <w:isLgl/>
+      <w:lvlText w:val="%1.%2.%3.%4.%5.%6"/>
+      <w:lvlJc w:val="left"/>
+      <w:pPr>
+        <w:ind w:left="1440" w:hanging="1080"/>
+      </w:pPr>
+      <w:rPr>
+        <w:rFonts w:hint="default"/>
+      </w:rPr>
+    </w:lvl>
+    <w:lvl w:ilvl="6">
+      <w:start w:val="1"/>
+      <w:numFmt w:val="decimal"/>
+      <w:isLgl/>
+      <w:lvlText w:val="%1.%2.%3.%4.%5.%6.%7"/>
+      <w:lvlJc w:val="left"/>
+      <w:pPr>
+        <w:ind w:left="1800" w:hanging="1440"/>
+      </w:pPr>
+      <w:rPr>
+        <w:rFonts w:hint="default"/>
+      </w:rPr>
+    </w:lvl>
+    <w:lvl w:ilvl="7">
+      <w:start w:val="1"/>
+      <w:numFmt w:val="decimal"/>
+      <w:isLgl/>
+      <w:lvlText w:val="%1.%2.%3.%4.%5.%6.%7.%8"/>
+      <w:lvlJc w:val="left"/>
+      <w:pPr>
+        <w:ind w:left="1800" w:hanging="1440"/>
+      </w:pPr>
+      <w:rPr>
+        <w:rFonts w:hint="default"/>
+      </w:rPr>
+    </w:lvl>
+    <w:lvl w:ilvl="8">
+      <w:start w:val="1"/>
+      <w:numFmt w:val="decimal"/>
+      <w:isLgl/>
+      <w:lvlText w:val="%1.%2.%3.%4.%5.%6.%7.%8.%9"/>
+      <w:lvlJc w:val="left"/>
+      <w:pPr>
+        <w:ind w:left="2160" w:hanging="1800"/>
+      </w:pPr>
+      <w:rPr>
+        <w:rFonts w:hint="default"/>
+      </w:rPr>
+    </w:lvl>
+  </w:abstractNum>
+  <w:abstractNum w:abstractNumId="12" w15:restartNumberingAfterBreak="0">
     <w:nsid w:val="7B3D2C7F"/>
     <w:multiLevelType w:val="hybridMultilevel"/>
     <w:tmpl w:val="5AECAD2E"/>
@@ -12610,7 +12830,7 @@
       </w:pPr>
     </w:lvl>
   </w:abstractNum>
-  <w:abstractNum w:abstractNumId="12" w15:restartNumberingAfterBreak="0">
+  <w:abstractNum w:abstractNumId="13" w15:restartNumberingAfterBreak="0">
     <w:nsid w:val="7E556942"/>
     <w:multiLevelType w:val="multilevel"/>
     <w:tmpl w:val="886C15EC"/>
@@ -12736,10 +12956,10 @@
     <w:abstractNumId w:val="3"/>
   </w:num>
   <w:num w:numId="5">
-    <w:abstractNumId w:val="12"/>
+    <w:abstractNumId w:val="13"/>
   </w:num>
   <w:num w:numId="6">
-    <w:abstractNumId w:val="11"/>
+    <w:abstractNumId w:val="12"/>
   </w:num>
   <w:num w:numId="7">
     <w:abstractNumId w:val="5"/>
@@ -12761,6 +12981,9 @@
   </w:num>
   <w:num w:numId="13">
     <w:abstractNumId w:val="8"/>
+  </w:num>
+  <w:num w:numId="14">
+    <w:abstractNumId w:val="11"/>
   </w:num>
 </w:numbering>
 </file>
@@ -13746,7 +13969,7 @@
 </file>
 
 <file path=customXml/itemProps1.xml><?xml version="1.0" encoding="utf-8"?>
-<ds:datastoreItem xmlns:ds="http://schemas.openxmlformats.org/officeDocument/2006/customXml" ds:itemID="{BFA66A9C-DD4A-4476-A407-F889DFEBFBAA}">
+<ds:datastoreItem xmlns:ds="http://schemas.openxmlformats.org/officeDocument/2006/customXml" ds:itemID="{73716444-9912-4274-BE8C-C0CD64441954}">
   <ds:schemaRefs>
     <ds:schemaRef ds:uri="http://schemas.openxmlformats.org/officeDocument/2006/bibliography"/>
   </ds:schemaRefs>

</xml_diff>